<commit_message>
update from ssh before add feature
</commit_message>
<xml_diff>
--- a/public/notulensi-monev.docx
+++ b/public/notulensi-monev.docx
@@ -177,7 +177,7 @@
           </w:tcPr>
           <w:p>
             <w:pPr>
-              <w:spacing w:line="360" w:lineRule="auto"/>
+              <w:spacing w:line="276" w:lineRule="auto"/>
               <w:rPr>
                 <w:rFonts w:ascii="Times New Roman" w:hAnsi="Times New Roman" w:cs="Times New Roman"/>
                 <w:sz w:val="24"/>
@@ -473,7 +473,6 @@
               <w:t>${</w:t>
             </w:r>
             <w:proofErr w:type="spellStart"/>
-            <w:proofErr w:type="gramStart"/>
             <w:r>
               <w:rPr>
                 <w:rFonts w:ascii="Times New Roman" w:hAnsi="Times New Roman" w:cs="Times New Roman"/>
@@ -509,7 +508,6 @@
               <w:t>dari</w:t>
             </w:r>
             <w:proofErr w:type="spellEnd"/>
-            <w:proofErr w:type="gramEnd"/>
             <w:r>
               <w:rPr>
                 <w:rFonts w:ascii="Times New Roman" w:hAnsi="Times New Roman" w:cs="Times New Roman"/>
@@ -1315,23 +1313,7 @@
                 <w:sz w:val="24"/>
                 <w:szCs w:val="24"/>
               </w:rPr>
-              <w:t>${aspek</w:t>
-            </w:r>
-            <w:r>
-              <w:rPr>
-                <w:rFonts w:ascii="Times New Roman" w:hAnsi="Times New Roman" w:cs="Times New Roman"/>
-                <w:sz w:val="24"/>
-                <w:szCs w:val="24"/>
-              </w:rPr>
-              <w:t>2</w:t>
-            </w:r>
-            <w:r>
-              <w:rPr>
-                <w:rFonts w:ascii="Times New Roman" w:hAnsi="Times New Roman" w:cs="Times New Roman"/>
-                <w:sz w:val="24"/>
-                <w:szCs w:val="24"/>
-              </w:rPr>
-              <w:t>}</w:t>
+              <w:t>${aspek2}</w:t>
             </w:r>
           </w:p>
         </w:tc>
@@ -1355,23 +1337,7 @@
                 <w:sz w:val="24"/>
                 <w:szCs w:val="24"/>
               </w:rPr>
-              <w:t>${kriteria</w:t>
-            </w:r>
-            <w:r>
-              <w:rPr>
-                <w:rFonts w:ascii="Times New Roman" w:hAnsi="Times New Roman" w:cs="Times New Roman"/>
-                <w:sz w:val="24"/>
-                <w:szCs w:val="24"/>
-              </w:rPr>
-              <w:t>2</w:t>
-            </w:r>
-            <w:r>
-              <w:rPr>
-                <w:rFonts w:ascii="Times New Roman" w:hAnsi="Times New Roman" w:cs="Times New Roman"/>
-                <w:sz w:val="24"/>
-                <w:szCs w:val="24"/>
-              </w:rPr>
-              <w:t>}</w:t>
+              <w:t>${kriteria2}</w:t>
             </w:r>
           </w:p>
         </w:tc>
@@ -1600,23 +1566,7 @@
                 <w:sz w:val="24"/>
                 <w:szCs w:val="24"/>
               </w:rPr>
-              <w:t>${aspek</w:t>
-            </w:r>
-            <w:r>
-              <w:rPr>
-                <w:rFonts w:ascii="Times New Roman" w:hAnsi="Times New Roman" w:cs="Times New Roman"/>
-                <w:sz w:val="24"/>
-                <w:szCs w:val="24"/>
-              </w:rPr>
-              <w:t>3</w:t>
-            </w:r>
-            <w:r>
-              <w:rPr>
-                <w:rFonts w:ascii="Times New Roman" w:hAnsi="Times New Roman" w:cs="Times New Roman"/>
-                <w:sz w:val="24"/>
-                <w:szCs w:val="24"/>
-              </w:rPr>
-              <w:t>}</w:t>
+              <w:t>${aspek3}</w:t>
             </w:r>
           </w:p>
         </w:tc>
@@ -1640,23 +1590,7 @@
                 <w:sz w:val="24"/>
                 <w:szCs w:val="24"/>
               </w:rPr>
-              <w:t>${kriteria</w:t>
-            </w:r>
-            <w:r>
-              <w:rPr>
-                <w:rFonts w:ascii="Times New Roman" w:hAnsi="Times New Roman" w:cs="Times New Roman"/>
-                <w:sz w:val="24"/>
-                <w:szCs w:val="24"/>
-              </w:rPr>
-              <w:t>3</w:t>
-            </w:r>
-            <w:r>
-              <w:rPr>
-                <w:rFonts w:ascii="Times New Roman" w:hAnsi="Times New Roman" w:cs="Times New Roman"/>
-                <w:sz w:val="24"/>
-                <w:szCs w:val="24"/>
-              </w:rPr>
-              <w:t>}</w:t>
+              <w:t>${kriteria3}</w:t>
             </w:r>
           </w:p>
         </w:tc>
@@ -1885,23 +1819,7 @@
                 <w:sz w:val="24"/>
                 <w:szCs w:val="24"/>
               </w:rPr>
-              <w:t>${aspek</w:t>
-            </w:r>
-            <w:r>
-              <w:rPr>
-                <w:rFonts w:ascii="Times New Roman" w:hAnsi="Times New Roman" w:cs="Times New Roman"/>
-                <w:sz w:val="24"/>
-                <w:szCs w:val="24"/>
-              </w:rPr>
-              <w:t>4</w:t>
-            </w:r>
-            <w:r>
-              <w:rPr>
-                <w:rFonts w:ascii="Times New Roman" w:hAnsi="Times New Roman" w:cs="Times New Roman"/>
-                <w:sz w:val="24"/>
-                <w:szCs w:val="24"/>
-              </w:rPr>
-              <w:t>}</w:t>
+              <w:t>${aspek4}</w:t>
             </w:r>
           </w:p>
         </w:tc>
@@ -1925,23 +1843,7 @@
                 <w:sz w:val="24"/>
                 <w:szCs w:val="24"/>
               </w:rPr>
-              <w:t>${kriteria</w:t>
-            </w:r>
-            <w:r>
-              <w:rPr>
-                <w:rFonts w:ascii="Times New Roman" w:hAnsi="Times New Roman" w:cs="Times New Roman"/>
-                <w:sz w:val="24"/>
-                <w:szCs w:val="24"/>
-              </w:rPr>
-              <w:t>4</w:t>
-            </w:r>
-            <w:r>
-              <w:rPr>
-                <w:rFonts w:ascii="Times New Roman" w:hAnsi="Times New Roman" w:cs="Times New Roman"/>
-                <w:sz w:val="24"/>
-                <w:szCs w:val="24"/>
-              </w:rPr>
-              <w:t>}</w:t>
+              <w:t>${kriteria4}</w:t>
             </w:r>
           </w:p>
         </w:tc>
@@ -2170,23 +2072,7 @@
                 <w:sz w:val="24"/>
                 <w:szCs w:val="24"/>
               </w:rPr>
-              <w:t>${aspek</w:t>
-            </w:r>
-            <w:r>
-              <w:rPr>
-                <w:rFonts w:ascii="Times New Roman" w:hAnsi="Times New Roman" w:cs="Times New Roman"/>
-                <w:sz w:val="24"/>
-                <w:szCs w:val="24"/>
-              </w:rPr>
-              <w:t>5</w:t>
-            </w:r>
-            <w:r>
-              <w:rPr>
-                <w:rFonts w:ascii="Times New Roman" w:hAnsi="Times New Roman" w:cs="Times New Roman"/>
-                <w:sz w:val="24"/>
-                <w:szCs w:val="24"/>
-              </w:rPr>
-              <w:t>}</w:t>
+              <w:t>${aspek5}</w:t>
             </w:r>
           </w:p>
         </w:tc>
@@ -2210,23 +2096,7 @@
                 <w:sz w:val="24"/>
                 <w:szCs w:val="24"/>
               </w:rPr>
-              <w:t>${kriteria</w:t>
-            </w:r>
-            <w:r>
-              <w:rPr>
-                <w:rFonts w:ascii="Times New Roman" w:hAnsi="Times New Roman" w:cs="Times New Roman"/>
-                <w:sz w:val="24"/>
-                <w:szCs w:val="24"/>
-              </w:rPr>
-              <w:t>5</w:t>
-            </w:r>
-            <w:r>
-              <w:rPr>
-                <w:rFonts w:ascii="Times New Roman" w:hAnsi="Times New Roman" w:cs="Times New Roman"/>
-                <w:sz w:val="24"/>
-                <w:szCs w:val="24"/>
-              </w:rPr>
-              <w:t>}</w:t>
+              <w:t>${kriteria5}</w:t>
             </w:r>
           </w:p>
         </w:tc>
@@ -2493,25 +2363,6 @@
           <w:szCs w:val="24"/>
         </w:rPr>
       </w:pPr>
-      <w:r>
-        <w:rPr>
-          <w:rFonts w:ascii="Times New Roman" w:hAnsi="Times New Roman" w:cs="Times New Roman"/>
-          <w:b/>
-          <w:bCs/>
-          <w:sz w:val="24"/>
-          <w:szCs w:val="24"/>
-        </w:rPr>
-        <w:br w:type="page"/>
-      </w:r>
-    </w:p>
-    <w:p>
-      <w:pPr>
-        <w:rPr>
-          <w:rFonts w:ascii="Times New Roman" w:hAnsi="Times New Roman" w:cs="Times New Roman"/>
-          <w:sz w:val="24"/>
-          <w:szCs w:val="24"/>
-        </w:rPr>
-      </w:pPr>
       <w:proofErr w:type="spellStart"/>
       <w:r>
         <w:rPr>
@@ -2521,7 +2372,6 @@
           <w:sz w:val="24"/>
           <w:szCs w:val="24"/>
         </w:rPr>
-        <w:lastRenderedPageBreak/>
         <w:t>Keterangan</w:t>
       </w:r>
       <w:proofErr w:type="spellEnd"/>
@@ -2533,7 +2383,7 @@
           <w:sz w:val="24"/>
           <w:szCs w:val="24"/>
         </w:rPr>
-        <w:t xml:space="preserve"> </w:t>
+        <w:tab/>
       </w:r>
       <w:r>
         <w:rPr>
@@ -2543,7 +2393,6 @@
           <w:sz w:val="24"/>
           <w:szCs w:val="24"/>
         </w:rPr>
-        <w:tab/>
         <w:t>:</w:t>
       </w:r>
     </w:p>
@@ -2757,23 +2606,7 @@
                 <w:sz w:val="24"/>
                 <w:szCs w:val="24"/>
               </w:rPr>
-              <w:t>${deskripsi</w:t>
-            </w:r>
-            <w:r>
-              <w:rPr>
-                <w:rFonts w:ascii="Times New Roman" w:hAnsi="Times New Roman" w:cs="Times New Roman"/>
-                <w:sz w:val="24"/>
-                <w:szCs w:val="24"/>
-              </w:rPr>
-              <w:t>2</w:t>
-            </w:r>
-            <w:r>
-              <w:rPr>
-                <w:rFonts w:ascii="Times New Roman" w:hAnsi="Times New Roman" w:cs="Times New Roman"/>
-                <w:sz w:val="24"/>
-                <w:szCs w:val="24"/>
-              </w:rPr>
-              <w:t>}</w:t>
+              <w:t>${deskripsi2}</w:t>
             </w:r>
           </w:p>
         </w:tc>
@@ -2822,23 +2655,7 @@
                 <w:sz w:val="24"/>
                 <w:szCs w:val="24"/>
               </w:rPr>
-              <w:t>${deskripsi</w:t>
-            </w:r>
-            <w:r>
-              <w:rPr>
-                <w:rFonts w:ascii="Times New Roman" w:hAnsi="Times New Roman" w:cs="Times New Roman"/>
-                <w:sz w:val="24"/>
-                <w:szCs w:val="24"/>
-              </w:rPr>
-              <w:t>3</w:t>
-            </w:r>
-            <w:r>
-              <w:rPr>
-                <w:rFonts w:ascii="Times New Roman" w:hAnsi="Times New Roman" w:cs="Times New Roman"/>
-                <w:sz w:val="24"/>
-                <w:szCs w:val="24"/>
-              </w:rPr>
-              <w:t>}</w:t>
+              <w:t>${deskripsi3}</w:t>
             </w:r>
           </w:p>
         </w:tc>
@@ -2887,23 +2704,7 @@
                 <w:sz w:val="24"/>
                 <w:szCs w:val="24"/>
               </w:rPr>
-              <w:t>${deskripsi</w:t>
-            </w:r>
-            <w:r>
-              <w:rPr>
-                <w:rFonts w:ascii="Times New Roman" w:hAnsi="Times New Roman" w:cs="Times New Roman"/>
-                <w:sz w:val="24"/>
-                <w:szCs w:val="24"/>
-              </w:rPr>
-              <w:t>4</w:t>
-            </w:r>
-            <w:r>
-              <w:rPr>
-                <w:rFonts w:ascii="Times New Roman" w:hAnsi="Times New Roman" w:cs="Times New Roman"/>
-                <w:sz w:val="24"/>
-                <w:szCs w:val="24"/>
-              </w:rPr>
-              <w:t>}</w:t>
+              <w:t>${deskripsi4}</w:t>
             </w:r>
           </w:p>
         </w:tc>
@@ -2952,23 +2753,7 @@
                 <w:sz w:val="24"/>
                 <w:szCs w:val="24"/>
               </w:rPr>
-              <w:t>${deskripsi</w:t>
-            </w:r>
-            <w:r>
-              <w:rPr>
-                <w:rFonts w:ascii="Times New Roman" w:hAnsi="Times New Roman" w:cs="Times New Roman"/>
-                <w:sz w:val="24"/>
-                <w:szCs w:val="24"/>
-              </w:rPr>
-              <w:t>5</w:t>
-            </w:r>
-            <w:r>
-              <w:rPr>
-                <w:rFonts w:ascii="Times New Roman" w:hAnsi="Times New Roman" w:cs="Times New Roman"/>
-                <w:sz w:val="24"/>
-                <w:szCs w:val="24"/>
-              </w:rPr>
-              <w:t>}</w:t>
+              <w:t>${deskripsi5}</w:t>
             </w:r>
           </w:p>
         </w:tc>
@@ -3015,7 +2800,7 @@
           <w:sz w:val="24"/>
           <w:szCs w:val="24"/>
         </w:rPr>
-        <w:t xml:space="preserve"> </w:t>
+        <w:tab/>
       </w:r>
       <w:r>
         <w:rPr>
@@ -3025,7 +2810,6 @@
           <w:sz w:val="24"/>
           <w:szCs w:val="24"/>
         </w:rPr>
-        <w:tab/>
         <w:t xml:space="preserve">: </w:t>
       </w:r>
     </w:p>
@@ -3072,25 +2856,7 @@
           <w:sz w:val="24"/>
           <w:szCs w:val="24"/>
         </w:rPr>
-        <w:t>${dokum</w:t>
-      </w:r>
-      <w:r>
-        <w:rPr>
-          <w:rFonts w:ascii="Times New Roman" w:hAnsi="Times New Roman" w:cs="Times New Roman"/>
-          <w:noProof/>
-          <w:sz w:val="24"/>
-          <w:szCs w:val="24"/>
-        </w:rPr>
-        <w:t>2</w:t>
-      </w:r>
-      <w:r>
-        <w:rPr>
-          <w:rFonts w:ascii="Times New Roman" w:hAnsi="Times New Roman" w:cs="Times New Roman"/>
-          <w:noProof/>
-          <w:sz w:val="24"/>
-          <w:szCs w:val="24"/>
-        </w:rPr>
-        <w:t>}</w:t>
+        <w:t>${dokum2}</w:t>
       </w:r>
     </w:p>
     <w:p>
@@ -3109,25 +2875,7 @@
           <w:sz w:val="24"/>
           <w:szCs w:val="24"/>
         </w:rPr>
-        <w:t>${dokum</w:t>
-      </w:r>
-      <w:r>
-        <w:rPr>
-          <w:rFonts w:ascii="Times New Roman" w:hAnsi="Times New Roman" w:cs="Times New Roman"/>
-          <w:noProof/>
-          <w:sz w:val="24"/>
-          <w:szCs w:val="24"/>
-        </w:rPr>
-        <w:t>3</w:t>
-      </w:r>
-      <w:r>
-        <w:rPr>
-          <w:rFonts w:ascii="Times New Roman" w:hAnsi="Times New Roman" w:cs="Times New Roman"/>
-          <w:noProof/>
-          <w:sz w:val="24"/>
-          <w:szCs w:val="24"/>
-        </w:rPr>
-        <w:t>}</w:t>
+        <w:t>${dokum3}</w:t>
       </w:r>
       <w:r>
         <w:rPr>
@@ -3154,25 +2902,7 @@
           <w:sz w:val="24"/>
           <w:szCs w:val="24"/>
         </w:rPr>
-        <w:t>${dokum</w:t>
-      </w:r>
-      <w:r>
-        <w:rPr>
-          <w:rFonts w:ascii="Times New Roman" w:hAnsi="Times New Roman" w:cs="Times New Roman"/>
-          <w:noProof/>
-          <w:sz w:val="24"/>
-          <w:szCs w:val="24"/>
-        </w:rPr>
-        <w:t>4</w:t>
-      </w:r>
-      <w:r>
-        <w:rPr>
-          <w:rFonts w:ascii="Times New Roman" w:hAnsi="Times New Roman" w:cs="Times New Roman"/>
-          <w:noProof/>
-          <w:sz w:val="24"/>
-          <w:szCs w:val="24"/>
-        </w:rPr>
-        <w:t>}</w:t>
+        <w:t>${dokum4}</w:t>
       </w:r>
     </w:p>
     <w:p>
@@ -3191,25 +2921,7 @@
           <w:sz w:val="24"/>
           <w:szCs w:val="24"/>
         </w:rPr>
-        <w:t>${dokum</w:t>
-      </w:r>
-      <w:r>
-        <w:rPr>
-          <w:rFonts w:ascii="Times New Roman" w:hAnsi="Times New Roman" w:cs="Times New Roman"/>
-          <w:noProof/>
-          <w:sz w:val="24"/>
-          <w:szCs w:val="24"/>
-        </w:rPr>
-        <w:t>5</w:t>
-      </w:r>
-      <w:r>
-        <w:rPr>
-          <w:rFonts w:ascii="Times New Roman" w:hAnsi="Times New Roman" w:cs="Times New Roman"/>
-          <w:noProof/>
-          <w:sz w:val="24"/>
-          <w:szCs w:val="24"/>
-        </w:rPr>
-        <w:t>}</w:t>
+        <w:t>${dokum5}</w:t>
       </w:r>
       <w:r>
         <w:rPr>
@@ -3236,25 +2948,7 @@
           <w:sz w:val="24"/>
           <w:szCs w:val="24"/>
         </w:rPr>
-        <w:t>${dokum</w:t>
-      </w:r>
-      <w:r>
-        <w:rPr>
-          <w:rFonts w:ascii="Times New Roman" w:hAnsi="Times New Roman" w:cs="Times New Roman"/>
-          <w:noProof/>
-          <w:sz w:val="24"/>
-          <w:szCs w:val="24"/>
-        </w:rPr>
-        <w:t>6</w:t>
-      </w:r>
-      <w:r>
-        <w:rPr>
-          <w:rFonts w:ascii="Times New Roman" w:hAnsi="Times New Roman" w:cs="Times New Roman"/>
-          <w:noProof/>
-          <w:sz w:val="24"/>
-          <w:szCs w:val="24"/>
-        </w:rPr>
-        <w:t>}</w:t>
+        <w:t>${dokum6}</w:t>
       </w:r>
     </w:p>
     <w:p>
@@ -3273,25 +2967,7 @@
           <w:sz w:val="24"/>
           <w:szCs w:val="24"/>
         </w:rPr>
-        <w:t>${dokum</w:t>
-      </w:r>
-      <w:r>
-        <w:rPr>
-          <w:rFonts w:ascii="Times New Roman" w:hAnsi="Times New Roman" w:cs="Times New Roman"/>
-          <w:noProof/>
-          <w:sz w:val="24"/>
-          <w:szCs w:val="24"/>
-        </w:rPr>
-        <w:t>7</w:t>
-      </w:r>
-      <w:r>
-        <w:rPr>
-          <w:rFonts w:ascii="Times New Roman" w:hAnsi="Times New Roman" w:cs="Times New Roman"/>
-          <w:noProof/>
-          <w:sz w:val="24"/>
-          <w:szCs w:val="24"/>
-        </w:rPr>
-        <w:t>}</w:t>
+        <w:t>${dokum7}</w:t>
       </w:r>
       <w:r>
         <w:rPr>
@@ -3318,25 +2994,7 @@
           <w:sz w:val="24"/>
           <w:szCs w:val="24"/>
         </w:rPr>
-        <w:t>${dokum</w:t>
-      </w:r>
-      <w:r>
-        <w:rPr>
-          <w:rFonts w:ascii="Times New Roman" w:hAnsi="Times New Roman" w:cs="Times New Roman"/>
-          <w:noProof/>
-          <w:sz w:val="24"/>
-          <w:szCs w:val="24"/>
-        </w:rPr>
-        <w:t>8</w:t>
-      </w:r>
-      <w:r>
-        <w:rPr>
-          <w:rFonts w:ascii="Times New Roman" w:hAnsi="Times New Roman" w:cs="Times New Roman"/>
-          <w:noProof/>
-          <w:sz w:val="24"/>
-          <w:szCs w:val="24"/>
-        </w:rPr>
-        <w:t>}</w:t>
+        <w:t>${dokum8}</w:t>
       </w:r>
     </w:p>
     <w:p>
@@ -3355,25 +3013,7 @@
           <w:sz w:val="24"/>
           <w:szCs w:val="24"/>
         </w:rPr>
-        <w:t>${dokum</w:t>
-      </w:r>
-      <w:r>
-        <w:rPr>
-          <w:rFonts w:ascii="Times New Roman" w:hAnsi="Times New Roman" w:cs="Times New Roman"/>
-          <w:noProof/>
-          <w:sz w:val="24"/>
-          <w:szCs w:val="24"/>
-        </w:rPr>
-        <w:t>9</w:t>
-      </w:r>
-      <w:r>
-        <w:rPr>
-          <w:rFonts w:ascii="Times New Roman" w:hAnsi="Times New Roman" w:cs="Times New Roman"/>
-          <w:noProof/>
-          <w:sz w:val="24"/>
-          <w:szCs w:val="24"/>
-        </w:rPr>
-        <w:t>}</w:t>
+        <w:t>${dokum9}</w:t>
       </w:r>
       <w:r>
         <w:rPr>
@@ -3400,25 +3040,7 @@
           <w:sz w:val="24"/>
           <w:szCs w:val="24"/>
         </w:rPr>
-        <w:t>${dokum</w:t>
-      </w:r>
-      <w:r>
-        <w:rPr>
-          <w:rFonts w:ascii="Times New Roman" w:hAnsi="Times New Roman" w:cs="Times New Roman"/>
-          <w:noProof/>
-          <w:sz w:val="24"/>
-          <w:szCs w:val="24"/>
-        </w:rPr>
-        <w:t>10</w:t>
-      </w:r>
-      <w:r>
-        <w:rPr>
-          <w:rFonts w:ascii="Times New Roman" w:hAnsi="Times New Roman" w:cs="Times New Roman"/>
-          <w:noProof/>
-          <w:sz w:val="24"/>
-          <w:szCs w:val="24"/>
-        </w:rPr>
-        <w:t>}</w:t>
+        <w:t>${dokum10}</w:t>
       </w:r>
     </w:p>
     <w:sectPr>

</xml_diff>